<commit_message>
0.9.9: rebuilt dm system, implemented chat server in multi-threaded environment
</commit_message>
<xml_diff>
--- a/documentations/appointment_system_documentation.docx
+++ b/documentations/appointment_system_documentation.docx
@@ -124,10 +124,10 @@
       </w:r>
       <w:r>
         <w:drawing>
-          <wp:inline distT="0" distB="0" distL="0" distR="0" wp14:anchorId="6148135F" wp14:editId="3F09A966">
-            <wp:extent cx="3940175" cy="9777730"/>
-            <wp:effectExtent l="0" t="0" r="3175" b="0"/>
-            <wp:docPr id="1929831484" name="그림 1" descr="텍스트, 스크린샷, 소프트웨어, 운영 체제이(가) 표시된 사진&#10;&#10;자동 생성된 설명"/>
+          <wp:inline distT="0" distB="0" distL="0" distR="0" wp14:anchorId="78026E08" wp14:editId="21F2889C">
+            <wp:extent cx="3992880" cy="9777730"/>
+            <wp:effectExtent l="0" t="0" r="7620" b="0"/>
+            <wp:docPr id="1602390911" name="그림 1" descr="텍스트, 스크린샷, 소프트웨어이(가) 표시된 사진&#10;&#10;AI가 생성한 콘텐츠는 부정확할 수 있습니다."/>
             <wp:cNvGraphicFramePr>
               <a:graphicFrameLocks xmlns:a="http://schemas.openxmlformats.org/drawingml/2006/main" noChangeAspect="1"/>
             </wp:cNvGraphicFramePr>
@@ -135,11 +135,11 @@
               <a:graphicData uri="http://schemas.openxmlformats.org/drawingml/2006/picture">
                 <pic:pic xmlns:pic="http://schemas.openxmlformats.org/drawingml/2006/picture">
                   <pic:nvPicPr>
-                    <pic:cNvPr id="1929831484" name="그림 1" descr="텍스트, 스크린샷, 소프트웨어, 운영 체제이(가) 표시된 사진&#10;&#10;자동 생성된 설명"/>
+                    <pic:cNvPr id="1602390911" name="그림 1" descr="텍스트, 스크린샷, 소프트웨어이(가) 표시된 사진&#10;&#10;AI가 생성한 콘텐츠는 부정확할 수 있습니다."/>
                     <pic:cNvPicPr/>
                   </pic:nvPicPr>
                   <pic:blipFill>
-                    <a:blip r:embed="rId5"/>
+                    <a:blip r:embed="rId7"/>
                     <a:stretch>
                       <a:fillRect/>
                     </a:stretch>
@@ -147,7 +147,7 @@
                   <pic:spPr>
                     <a:xfrm>
                       <a:off x="0" y="0"/>
-                      <a:ext cx="3940175" cy="9777730"/>
+                      <a:ext cx="3992880" cy="9777730"/>
                     </a:xfrm>
                     <a:prstGeom prst="rect">
                       <a:avLst/>
@@ -534,13 +534,7 @@
         <w:rPr>
           <w:rFonts w:hint="eastAsia"/>
         </w:rPr>
-        <w:t>형태</w:t>
-      </w:r>
-      <w:r>
-        <w:rPr>
-          <w:rFonts w:hint="eastAsia"/>
-        </w:rPr>
-        <w:t xml:space="preserve">에서 </w:t>
+        <w:t xml:space="preserve">형태에서 </w:t>
       </w:r>
       <w:proofErr w:type="spellStart"/>
       <w:r>
@@ -582,13 +576,7 @@
         <w:rPr>
           <w:rFonts w:hint="eastAsia"/>
         </w:rPr>
-        <w:t>만이 projection된 List</w:t>
-      </w:r>
-      <w:r>
-        <w:rPr>
-          <w:rFonts w:hint="eastAsia"/>
-        </w:rPr>
-        <w:t>를 반환한다.</w:t>
+        <w:t>만이 projection된 List를 반환한다.</w:t>
       </w:r>
     </w:p>
     <w:p>
@@ -1063,14 +1051,38 @@
         <w:rPr>
           <w:rFonts w:hint="eastAsia"/>
         </w:rPr>
-        <w:t>v2::</w:t>
+        <w:t>v</w:t>
+      </w:r>
+      <w:r>
+        <w:rPr>
+          <w:rFonts w:hint="eastAsia"/>
+        </w:rPr>
+        <w:t>3</w:t>
+      </w:r>
+      <w:r>
+        <w:rPr>
+          <w:rFonts w:hint="eastAsia"/>
+        </w:rPr>
+        <w:t>::</w:t>
       </w:r>
       <w:proofErr w:type="gramEnd"/>
       <w:r>
         <w:rPr>
           <w:rFonts w:hint="eastAsia"/>
         </w:rPr>
-        <w:t>250206 Update</w:t>
+        <w:t>25020</w:t>
+      </w:r>
+      <w:r>
+        <w:rPr>
+          <w:rFonts w:hint="eastAsia"/>
+        </w:rPr>
+        <w:t>8</w:t>
+      </w:r>
+      <w:r>
+        <w:rPr>
+          <w:rFonts w:hint="eastAsia"/>
+        </w:rPr>
+        <w:t xml:space="preserve"> Update</w:t>
       </w:r>
     </w:p>
     <w:p>
@@ -1140,8 +1152,29 @@
         <w:rPr>
           <w:rFonts w:hint="eastAsia"/>
         </w:rPr>
-        <w:t>, length</w:t>
-      </w:r>
+        <w:t xml:space="preserve">, </w:t>
+      </w:r>
+      <w:r>
+        <w:rPr>
+          <w:rFonts w:hint="eastAsia"/>
+          <w:strike/>
+        </w:rPr>
+        <w:t>length</w:t>
+      </w:r>
+      <w:r>
+        <w:rPr>
+          <w:rFonts w:hint="eastAsia"/>
+        </w:rPr>
+        <w:t xml:space="preserve">, </w:t>
+      </w:r>
+      <w:proofErr w:type="spellStart"/>
+      <w:r>
+        <w:rPr>
+          <w:rFonts w:hint="eastAsia"/>
+        </w:rPr>
+        <w:t>endTime</w:t>
+      </w:r>
+      <w:proofErr w:type="spellEnd"/>
       <w:r>
         <w:t>}</w:t>
       </w:r>
@@ -1229,6 +1262,20 @@
         <w:rPr>
           <w:rFonts w:hint="eastAsia"/>
         </w:rPr>
+        <w:t xml:space="preserve"> 및 </w:t>
+      </w:r>
+      <w:proofErr w:type="spellStart"/>
+      <w:r>
+        <w:rPr>
+          <w:rFonts w:hint="eastAsia"/>
+        </w:rPr>
+        <w:t>endTime</w:t>
+      </w:r>
+      <w:proofErr w:type="spellEnd"/>
+      <w:r>
+        <w:rPr>
+          <w:rFonts w:hint="eastAsia"/>
+        </w:rPr>
         <w:t>은 반.</w:t>
       </w:r>
       <w:proofErr w:type="spellStart"/>
@@ -1292,21 +1339,59 @@
       <w:r>
         <w:rPr>
           <w:rFonts w:hint="eastAsia"/>
+          <w:strike/>
         </w:rPr>
         <w:t xml:space="preserve">length는 분 단위로 약속의 길이를 지정하는 수이다. 예를 들어, 상담이 10분간 진행된다면 10을 </w:t>
       </w:r>
       <w:r>
         <w:rPr>
           <w:rFonts w:hint="eastAsia"/>
+          <w:strike/>
         </w:rPr>
         <w:t>넘겨주면</w:t>
       </w:r>
       <w:r>
         <w:rPr>
           <w:rFonts w:hint="eastAsia"/>
+          <w:strike/>
         </w:rPr>
         <w:t xml:space="preserve"> 되는 것이다.</w:t>
       </w:r>
+      <w:r>
+        <w:rPr>
+          <w:rFonts w:hint="eastAsia"/>
+          <w:strike/>
+        </w:rPr>
+        <w:t xml:space="preserve"> </w:t>
+      </w:r>
+      <w:r>
+        <w:rPr>
+          <w:rFonts w:hint="eastAsia"/>
+        </w:rPr>
+        <w:t xml:space="preserve">&lt;- </w:t>
+      </w:r>
+      <w:proofErr w:type="spellStart"/>
+      <w:proofErr w:type="gramStart"/>
+      <w:r>
+        <w:rPr>
+          <w:rFonts w:hint="eastAsia"/>
+        </w:rPr>
+        <w:t>endTime</w:t>
+      </w:r>
+      <w:proofErr w:type="spellEnd"/>
+      <w:r>
+        <w:rPr>
+          <w:rFonts w:hint="eastAsia"/>
+        </w:rPr>
+        <w:t xml:space="preserve"> 으로</w:t>
+      </w:r>
+      <w:proofErr w:type="gramEnd"/>
+      <w:r>
+        <w:rPr>
+          <w:rFonts w:hint="eastAsia"/>
+        </w:rPr>
+        <w:t xml:space="preserve"> 인해 deprecated.</w:t>
+      </w:r>
     </w:p>
     <w:p>
       <w:pPr>
@@ -1417,14 +1502,38 @@
         <w:rPr>
           <w:rFonts w:hint="eastAsia"/>
         </w:rPr>
-        <w:t>v2::</w:t>
+        <w:t>v</w:t>
+      </w:r>
+      <w:r>
+        <w:rPr>
+          <w:rFonts w:hint="eastAsia"/>
+        </w:rPr>
+        <w:t>3:</w:t>
+      </w:r>
+      <w:r>
+        <w:rPr>
+          <w:rFonts w:hint="eastAsia"/>
+        </w:rPr>
+        <w:t>:</w:t>
       </w:r>
       <w:proofErr w:type="gramEnd"/>
       <w:r>
         <w:rPr>
           <w:rFonts w:hint="eastAsia"/>
         </w:rPr>
-        <w:t>250206 Update</w:t>
+        <w:t>25020</w:t>
+      </w:r>
+      <w:r>
+        <w:rPr>
+          <w:rFonts w:hint="eastAsia"/>
+        </w:rPr>
+        <w:t>8</w:t>
+      </w:r>
+      <w:r>
+        <w:rPr>
+          <w:rFonts w:hint="eastAsia"/>
+        </w:rPr>
+        <w:t xml:space="preserve"> Update</w:t>
       </w:r>
     </w:p>
     <w:p>
@@ -1464,9 +1573,6 @@
           <w:ilvl w:val="3"/>
           <w:numId w:val="1"/>
         </w:numPr>
-        <w:rPr>
-          <w:rFonts w:hint="eastAsia"/>
-        </w:rPr>
       </w:pPr>
       <w:r>
         <w:rPr>
@@ -1489,8 +1595,29 @@
         <w:rPr>
           <w:rFonts w:hint="eastAsia"/>
         </w:rPr>
-        <w:t>, length</w:t>
-      </w:r>
+        <w:t xml:space="preserve">, </w:t>
+      </w:r>
+      <w:r>
+        <w:rPr>
+          <w:rFonts w:hint="eastAsia"/>
+          <w:strike/>
+        </w:rPr>
+        <w:t>length</w:t>
+      </w:r>
+      <w:r>
+        <w:rPr>
+          <w:rFonts w:hint="eastAsia"/>
+        </w:rPr>
+        <w:t xml:space="preserve">, </w:t>
+      </w:r>
+      <w:proofErr w:type="spellStart"/>
+      <w:r>
+        <w:rPr>
+          <w:rFonts w:hint="eastAsia"/>
+        </w:rPr>
+        <w:t>endTime</w:t>
+      </w:r>
+      <w:proofErr w:type="spellEnd"/>
       <w:r>
         <w:t>}</w:t>
       </w:r>
@@ -1545,6 +1672,20 @@
         <w:rPr>
           <w:rFonts w:hint="eastAsia"/>
         </w:rPr>
+        <w:t xml:space="preserve"> 및 </w:t>
+      </w:r>
+      <w:proofErr w:type="spellStart"/>
+      <w:r>
+        <w:rPr>
+          <w:rFonts w:hint="eastAsia"/>
+        </w:rPr>
+        <w:t>endTime</w:t>
+      </w:r>
+      <w:proofErr w:type="spellEnd"/>
+      <w:r>
+        <w:rPr>
+          <w:rFonts w:hint="eastAsia"/>
+        </w:rPr>
         <w:t xml:space="preserve">은 위와 같이 반드시 </w:t>
       </w:r>
       <w:r>
@@ -1594,8 +1735,43 @@
       <w:r>
         <w:rPr>
           <w:rFonts w:hint="eastAsia"/>
+          <w:strike/>
         </w:rPr>
         <w:t>length는 분 단위로 약속의 길이를 지정하는 수이다. 예를 들어, 상담이 10분간 진행된다면 10을 넘겨주면 되는 것이다.</w:t>
+      </w:r>
+      <w:r>
+        <w:rPr>
+          <w:rFonts w:hint="eastAsia"/>
+        </w:rPr>
+        <w:t xml:space="preserve"> </w:t>
+      </w:r>
+      <w:r>
+        <w:rPr>
+          <w:rFonts w:hint="eastAsia"/>
+        </w:rPr>
+        <w:t xml:space="preserve">&lt;- </w:t>
+      </w:r>
+      <w:proofErr w:type="spellStart"/>
+      <w:proofErr w:type="gramStart"/>
+      <w:r>
+        <w:rPr>
+          <w:rFonts w:hint="eastAsia"/>
+        </w:rPr>
+        <w:t>endTime</w:t>
+      </w:r>
+      <w:proofErr w:type="spellEnd"/>
+      <w:r>
+        <w:rPr>
+          <w:rFonts w:hint="eastAsia"/>
+        </w:rPr>
+        <w:t xml:space="preserve"> 으로</w:t>
+      </w:r>
+      <w:proofErr w:type="gramEnd"/>
+      <w:r>
+        <w:rPr>
+          <w:rFonts w:hint="eastAsia"/>
+        </w:rPr>
+        <w:t xml:space="preserve"> 인해 deprecated.</w:t>
       </w:r>
     </w:p>
     <w:p>
@@ -2187,7 +2363,7 @@
                     <pic:cNvPicPr/>
                   </pic:nvPicPr>
                   <pic:blipFill>
-                    <a:blip r:embed="rId6"/>
+                    <a:blip r:embed="rId8"/>
                     <a:stretch>
                       <a:fillRect/>
                     </a:stretch>
@@ -2503,7 +2679,7 @@
                     <pic:cNvPicPr/>
                   </pic:nvPicPr>
                   <pic:blipFill>
-                    <a:blip r:embed="rId7"/>
+                    <a:blip r:embed="rId9"/>
                     <a:stretch>
                       <a:fillRect/>
                     </a:stretch>
@@ -2774,7 +2950,7 @@
                     <pic:cNvPicPr/>
                   </pic:nvPicPr>
                   <pic:blipFill>
-                    <a:blip r:embed="rId8"/>
+                    <a:blip r:embed="rId10"/>
                     <a:stretch>
                       <a:fillRect/>
                     </a:stretch>
@@ -3534,7 +3710,7 @@
                     <pic:cNvPicPr/>
                   </pic:nvPicPr>
                   <pic:blipFill>
-                    <a:blip r:embed="rId9">
+                    <a:blip r:embed="rId11">
                       <a:extLst>
                         <a:ext uri="{28A0092B-C50C-407E-A947-70E740481C1C}">
                           <a14:useLocalDpi xmlns:a14="http://schemas.microsoft.com/office/drawing/2010/main" val="0"/>
@@ -3570,6 +3746,56 @@
     </w:sectPr>
   </w:body>
 </w:document>
+</file>
+
+<file path=word/endnotes.xml><?xml version="1.0" encoding="utf-8"?>
+<w:endnotes xmlns:wpc="http://schemas.microsoft.com/office/word/2010/wordprocessingCanvas" xmlns:cx="http://schemas.microsoft.com/office/drawing/2014/chartex" xmlns:cx1="http://schemas.microsoft.com/office/drawing/2015/9/8/chartex" xmlns:cx2="http://schemas.microsoft.com/office/drawing/2015/10/21/chartex" xmlns:cx3="http://schemas.microsoft.com/office/drawing/2016/5/9/chartex" xmlns:cx4="http://schemas.microsoft.com/office/drawing/2016/5/10/chartex" xmlns:cx5="http://schemas.microsoft.com/office/drawing/2016/5/11/chartex" xmlns:cx6="http://schemas.microsoft.com/office/drawing/2016/5/12/chartex" xmlns:cx7="http://schemas.microsoft.com/office/drawing/2016/5/13/chartex" xmlns:cx8="http://schemas.microsoft.com/office/drawing/2016/5/14/chartex" xmlns:mc="http://schemas.openxmlformats.org/markup-compatibility/2006" xmlns:aink="http://schemas.microsoft.com/office/drawing/2016/ink" xmlns:am3d="http://schemas.microsoft.com/office/drawing/2017/model3d" xmlns:o="urn:schemas-microsoft-com:office:office" xmlns:oel="http://schemas.microsoft.com/office/2019/extlst" xmlns:r="http://schemas.openxmlformats.org/officeDocument/2006/relationships" xmlns:m="http://schemas.openxmlformats.org/officeDocument/2006/math" xmlns:v="urn:schemas-microsoft-com:vml" xmlns:wp14="http://schemas.microsoft.com/office/word/2010/wordprocessingDrawing" xmlns:wp="http://schemas.openxmlformats.org/drawingml/2006/wordprocessingDrawing" xmlns:w10="urn:schemas-microsoft-com:office:word" xmlns:w="http://schemas.openxmlformats.org/wordprocessingml/2006/main" xmlns:w14="http://schemas.microsoft.com/office/word/2010/wordml" xmlns:w15="http://schemas.microsoft.com/office/word/2012/wordml" xmlns:w16cex="http://schemas.microsoft.com/office/word/2018/wordml/cex" xmlns:w16cid="http://schemas.microsoft.com/office/word/2016/wordml/cid" xmlns:w16="http://schemas.microsoft.com/office/word/2018/wordml" xmlns:w16du="http://schemas.microsoft.com/office/word/2023/wordml/word16du" xmlns:w16sdtdh="http://schemas.microsoft.com/office/word/2020/wordml/sdtdatahash" xmlns:w16sdtfl="http://schemas.microsoft.com/office/word/2024/wordml/sdtformatlock" xmlns:w16se="http://schemas.microsoft.com/office/word/2015/wordml/symex" xmlns:wpg="http://schemas.microsoft.com/office/word/2010/wordprocessingGroup" xmlns:wpi="http://schemas.microsoft.com/office/word/2010/wordprocessingInk" xmlns:wne="http://schemas.microsoft.com/office/word/2006/wordml" xmlns:wps="http://schemas.microsoft.com/office/word/2010/wordprocessingShape" mc:Ignorable="w14 w15 w16se w16cid w16 w16cex w16sdtdh w16sdtfl w16du wp14">
+  <w:endnote w:type="separator" w:id="-1">
+    <w:p>
+      <w:pPr>
+        <w:spacing w:after="0"/>
+      </w:pPr>
+      <w:r>
+        <w:separator/>
+      </w:r>
+    </w:p>
+  </w:endnote>
+  <w:endnote w:type="continuationSeparator" w:id="0">
+    <w:p>
+      <w:pPr>
+        <w:spacing w:after="0"/>
+      </w:pPr>
+      <w:r>
+        <w:continuationSeparator/>
+      </w:r>
+    </w:p>
+  </w:endnote>
+</w:endnotes>
+</file>
+
+<file path=word/footnotes.xml><?xml version="1.0" encoding="utf-8"?>
+<w:footnotes xmlns:wpc="http://schemas.microsoft.com/office/word/2010/wordprocessingCanvas" xmlns:cx="http://schemas.microsoft.com/office/drawing/2014/chartex" xmlns:cx1="http://schemas.microsoft.com/office/drawing/2015/9/8/chartex" xmlns:cx2="http://schemas.microsoft.com/office/drawing/2015/10/21/chartex" xmlns:cx3="http://schemas.microsoft.com/office/drawing/2016/5/9/chartex" xmlns:cx4="http://schemas.microsoft.com/office/drawing/2016/5/10/chartex" xmlns:cx5="http://schemas.microsoft.com/office/drawing/2016/5/11/chartex" xmlns:cx6="http://schemas.microsoft.com/office/drawing/2016/5/12/chartex" xmlns:cx7="http://schemas.microsoft.com/office/drawing/2016/5/13/chartex" xmlns:cx8="http://schemas.microsoft.com/office/drawing/2016/5/14/chartex" xmlns:mc="http://schemas.openxmlformats.org/markup-compatibility/2006" xmlns:aink="http://schemas.microsoft.com/office/drawing/2016/ink" xmlns:am3d="http://schemas.microsoft.com/office/drawing/2017/model3d" xmlns:o="urn:schemas-microsoft-com:office:office" xmlns:oel="http://schemas.microsoft.com/office/2019/extlst" xmlns:r="http://schemas.openxmlformats.org/officeDocument/2006/relationships" xmlns:m="http://schemas.openxmlformats.org/officeDocument/2006/math" xmlns:v="urn:schemas-microsoft-com:vml" xmlns:wp14="http://schemas.microsoft.com/office/word/2010/wordprocessingDrawing" xmlns:wp="http://schemas.openxmlformats.org/drawingml/2006/wordprocessingDrawing" xmlns:w10="urn:schemas-microsoft-com:office:word" xmlns:w="http://schemas.openxmlformats.org/wordprocessingml/2006/main" xmlns:w14="http://schemas.microsoft.com/office/word/2010/wordml" xmlns:w15="http://schemas.microsoft.com/office/word/2012/wordml" xmlns:w16cex="http://schemas.microsoft.com/office/word/2018/wordml/cex" xmlns:w16cid="http://schemas.microsoft.com/office/word/2016/wordml/cid" xmlns:w16="http://schemas.microsoft.com/office/word/2018/wordml" xmlns:w16du="http://schemas.microsoft.com/office/word/2023/wordml/word16du" xmlns:w16sdtdh="http://schemas.microsoft.com/office/word/2020/wordml/sdtdatahash" xmlns:w16sdtfl="http://schemas.microsoft.com/office/word/2024/wordml/sdtformatlock" xmlns:w16se="http://schemas.microsoft.com/office/word/2015/wordml/symex" xmlns:wpg="http://schemas.microsoft.com/office/word/2010/wordprocessingGroup" xmlns:wpi="http://schemas.microsoft.com/office/word/2010/wordprocessingInk" xmlns:wne="http://schemas.microsoft.com/office/word/2006/wordml" xmlns:wps="http://schemas.microsoft.com/office/word/2010/wordprocessingShape" mc:Ignorable="w14 w15 w16se w16cid w16 w16cex w16sdtdh w16sdtfl w16du wp14">
+  <w:footnote w:type="separator" w:id="-1">
+    <w:p>
+      <w:pPr>
+        <w:spacing w:after="0"/>
+      </w:pPr>
+      <w:r>
+        <w:separator/>
+      </w:r>
+    </w:p>
+  </w:footnote>
+  <w:footnote w:type="continuationSeparator" w:id="0">
+    <w:p>
+      <w:pPr>
+        <w:spacing w:after="0"/>
+      </w:pPr>
+      <w:r>
+        <w:continuationSeparator/>
+      </w:r>
+    </w:p>
+  </w:footnote>
+</w:footnotes>
 </file>
 
 <file path=word/numbering.xml><?xml version="1.0" encoding="utf-8"?>
@@ -4585,6 +4811,50 @@
       <w:spacing w:val="5"/>
     </w:rPr>
   </w:style>
+  <w:style w:type="paragraph" w:styleId="aa">
+    <w:name w:val="header"/>
+    <w:basedOn w:val="a"/>
+    <w:link w:val="Char3"/>
+    <w:uiPriority w:val="99"/>
+    <w:unhideWhenUsed/>
+    <w:rsid w:val="00C32F39"/>
+    <w:pPr>
+      <w:tabs>
+        <w:tab w:val="center" w:pos="4513"/>
+        <w:tab w:val="right" w:pos="9026"/>
+      </w:tabs>
+      <w:snapToGrid w:val="0"/>
+    </w:pPr>
+  </w:style>
+  <w:style w:type="character" w:customStyle="1" w:styleId="Char3">
+    <w:name w:val="머리글 Char"/>
+    <w:basedOn w:val="a0"/>
+    <w:link w:val="aa"/>
+    <w:uiPriority w:val="99"/>
+    <w:rsid w:val="00C32F39"/>
+  </w:style>
+  <w:style w:type="paragraph" w:styleId="ab">
+    <w:name w:val="footer"/>
+    <w:basedOn w:val="a"/>
+    <w:link w:val="Char4"/>
+    <w:uiPriority w:val="99"/>
+    <w:unhideWhenUsed/>
+    <w:rsid w:val="00C32F39"/>
+    <w:pPr>
+      <w:tabs>
+        <w:tab w:val="center" w:pos="4513"/>
+        <w:tab w:val="right" w:pos="9026"/>
+      </w:tabs>
+      <w:snapToGrid w:val="0"/>
+    </w:pPr>
+  </w:style>
+  <w:style w:type="character" w:customStyle="1" w:styleId="Char4">
+    <w:name w:val="바닥글 Char"/>
+    <w:basedOn w:val="a0"/>
+    <w:link w:val="ab"/>
+    <w:uiPriority w:val="99"/>
+    <w:rsid w:val="00C32F39"/>
+  </w:style>
 </w:styles>
 </file>
 

</xml_diff>

<commit_message>
fixed faults of the recommendation algorithm
</commit_message>
<xml_diff>
--- a/documentations/appointment_system_documentation.docx
+++ b/documentations/appointment_system_documentation.docx
@@ -123,6 +123,9 @@
         <w:t xml:space="preserve">체는 </w:t>
       </w:r>
       <w:r>
+        <w:rPr>
+          <w:noProof/>
+        </w:rPr>
         <w:drawing>
           <wp:inline distT="0" distB="0" distL="0" distR="0" wp14:anchorId="78026E08" wp14:editId="21F2889C">
             <wp:extent cx="3992880" cy="9777730"/>
@@ -1057,7 +1060,7 @@
         <w:rPr>
           <w:rFonts w:hint="eastAsia"/>
         </w:rPr>
-        <w:t>3</w:t>
+        <w:t>4</w:t>
       </w:r>
       <w:r>
         <w:rPr>
@@ -1070,13 +1073,13 @@
         <w:rPr>
           <w:rFonts w:hint="eastAsia"/>
         </w:rPr>
-        <w:t>25020</w:t>
-      </w:r>
-      <w:r>
-        <w:rPr>
-          <w:rFonts w:hint="eastAsia"/>
-        </w:rPr>
-        <w:t>8</w:t>
+        <w:t>2502</w:t>
+      </w:r>
+      <w:r>
+        <w:rPr>
+          <w:rFonts w:hint="eastAsia"/>
+        </w:rPr>
+        <w:t>14</w:t>
       </w:r>
       <w:r>
         <w:rPr>
@@ -1469,6 +1472,49 @@
         <w:rPr>
           <w:rFonts w:hint="eastAsia"/>
         </w:rPr>
+        <w:t xml:space="preserve">401: time이 </w:t>
+      </w:r>
+      <w:proofErr w:type="spellStart"/>
+      <w:r>
+        <w:rPr>
+          <w:rFonts w:hint="eastAsia"/>
+        </w:rPr>
+        <w:t>endTime</w:t>
+      </w:r>
+      <w:proofErr w:type="spellEnd"/>
+      <w:r>
+        <w:rPr>
+          <w:rFonts w:hint="eastAsia"/>
+        </w:rPr>
+        <w:t xml:space="preserve">보다 </w:t>
+      </w:r>
+      <w:proofErr w:type="spellStart"/>
+      <w:r>
+        <w:rPr>
+          <w:rFonts w:hint="eastAsia"/>
+        </w:rPr>
+        <w:t>앞서있음</w:t>
+      </w:r>
+      <w:proofErr w:type="spellEnd"/>
+      <w:r>
+        <w:rPr>
+          <w:rFonts w:hint="eastAsia"/>
+        </w:rPr>
+        <w:t>.</w:t>
+      </w:r>
+    </w:p>
+    <w:p>
+      <w:pPr>
+        <w:pStyle w:val="a6"/>
+        <w:numPr>
+          <w:ilvl w:val="4"/>
+          <w:numId w:val="1"/>
+        </w:numPr>
+      </w:pPr>
+      <w:r>
+        <w:rPr>
+          <w:rFonts w:hint="eastAsia"/>
+        </w:rPr>
         <w:t>403: 서버 내부 알고리즘 오류</w:t>
       </w:r>
     </w:p>
@@ -1508,7 +1554,7 @@
         <w:rPr>
           <w:rFonts w:hint="eastAsia"/>
         </w:rPr>
-        <w:t>3:</w:t>
+        <w:t>4</w:t>
       </w:r>
       <w:r>
         <w:rPr>
@@ -1516,18 +1562,24 @@
         </w:rPr>
         <w:t>:</w:t>
       </w:r>
+      <w:r>
+        <w:rPr>
+          <w:rFonts w:hint="eastAsia"/>
+        </w:rPr>
+        <w:t>:</w:t>
+      </w:r>
       <w:proofErr w:type="gramEnd"/>
       <w:r>
         <w:rPr>
           <w:rFonts w:hint="eastAsia"/>
         </w:rPr>
-        <w:t>25020</w:t>
-      </w:r>
-      <w:r>
-        <w:rPr>
-          <w:rFonts w:hint="eastAsia"/>
-        </w:rPr>
-        <w:t>8</w:t>
+        <w:t>2502</w:t>
+      </w:r>
+      <w:r>
+        <w:rPr>
+          <w:rFonts w:hint="eastAsia"/>
+        </w:rPr>
+        <w:t>14</w:t>
       </w:r>
       <w:r>
         <w:rPr>
@@ -1743,16 +1795,116 @@
         <w:rPr>
           <w:rFonts w:hint="eastAsia"/>
         </w:rPr>
+        <w:t xml:space="preserve"> &lt;- </w:t>
+      </w:r>
+      <w:proofErr w:type="spellStart"/>
+      <w:proofErr w:type="gramStart"/>
+      <w:r>
+        <w:rPr>
+          <w:rFonts w:hint="eastAsia"/>
+        </w:rPr>
+        <w:t>endTime</w:t>
+      </w:r>
+      <w:proofErr w:type="spellEnd"/>
+      <w:r>
+        <w:rPr>
+          <w:rFonts w:hint="eastAsia"/>
+        </w:rPr>
+        <w:t xml:space="preserve"> 으로</w:t>
+      </w:r>
+      <w:proofErr w:type="gramEnd"/>
+      <w:r>
+        <w:rPr>
+          <w:rFonts w:hint="eastAsia"/>
+        </w:rPr>
+        <w:t xml:space="preserve"> 인해 deprecated.</w:t>
+      </w:r>
+    </w:p>
+    <w:p>
+      <w:pPr>
+        <w:pStyle w:val="a6"/>
+        <w:numPr>
+          <w:ilvl w:val="3"/>
+          <w:numId w:val="1"/>
+        </w:numPr>
+      </w:pPr>
+      <w:r>
+        <w:rPr>
+          <w:rFonts w:hint="eastAsia"/>
+        </w:rPr>
+        <w:t>반환 인자: 정상 응답(200)이면</w:t>
+      </w:r>
+      <w:r>
         <w:t xml:space="preserve"> </w:t>
       </w:r>
-      <w:r>
-        <w:rPr>
-          <w:rFonts w:hint="eastAsia"/>
-        </w:rPr>
-        <w:t xml:space="preserve">&lt;- </w:t>
-      </w:r>
-      <w:proofErr w:type="spellStart"/>
-      <w:proofErr w:type="gramStart"/>
+      <w:proofErr w:type="spellStart"/>
+      <w:r>
+        <w:t>edited</w:t>
+      </w:r>
+      <w:r>
+        <w:t>Appointment</w:t>
+      </w:r>
+      <w:proofErr w:type="spellEnd"/>
+      <w:r>
+        <w:rPr>
+          <w:rFonts w:hint="eastAsia"/>
+        </w:rPr>
+        <w:t xml:space="preserve"> </w:t>
+      </w:r>
+      <w:r>
+        <w:t>context</w:t>
+      </w:r>
+      <w:r>
+        <w:rPr>
+          <w:rFonts w:hint="eastAsia"/>
+        </w:rPr>
+        <w:t xml:space="preserve">를 반환, 실질적인 </w:t>
+      </w:r>
+      <w:proofErr w:type="spellStart"/>
+      <w:r>
+        <w:rPr>
+          <w:rFonts w:hint="eastAsia"/>
+        </w:rPr>
+        <w:t>반환값</w:t>
+      </w:r>
+      <w:proofErr w:type="spellEnd"/>
+      <w:r>
+        <w:rPr>
+          <w:rFonts w:hint="eastAsia"/>
+        </w:rPr>
+        <w:t xml:space="preserve"> 없음.</w:t>
+      </w:r>
+    </w:p>
+    <w:p>
+      <w:pPr>
+        <w:pStyle w:val="a6"/>
+        <w:numPr>
+          <w:ilvl w:val="3"/>
+          <w:numId w:val="1"/>
+        </w:numPr>
+      </w:pPr>
+      <w:r>
+        <w:rPr>
+          <w:rFonts w:hint="eastAsia"/>
+        </w:rPr>
+        <w:t>오류 코드</w:t>
+      </w:r>
+    </w:p>
+    <w:p>
+      <w:pPr>
+        <w:pStyle w:val="a6"/>
+        <w:numPr>
+          <w:ilvl w:val="4"/>
+          <w:numId w:val="1"/>
+        </w:numPr>
+      </w:pPr>
+      <w:r>
+        <w:rPr>
+          <w:rFonts w:hint="eastAsia"/>
+        </w:rPr>
+        <w:t xml:space="preserve">401: time이 </w:t>
+      </w:r>
+      <w:proofErr w:type="spellStart"/>
       <w:r>
         <w:rPr>
           <w:rFonts w:hint="eastAsia"/>
@@ -1764,14 +1916,244 @@
         <w:rPr>
           <w:rFonts w:hint="eastAsia"/>
         </w:rPr>
-        <w:t xml:space="preserve"> 으로</w:t>
-      </w:r>
-      <w:proofErr w:type="gramEnd"/>
-      <w:r>
-        <w:rPr>
-          <w:rFonts w:hint="eastAsia"/>
-        </w:rPr>
-        <w:t xml:space="preserve"> 인해 deprecated.</w:t>
+        <w:t xml:space="preserve">보다 </w:t>
+      </w:r>
+      <w:proofErr w:type="spellStart"/>
+      <w:r>
+        <w:rPr>
+          <w:rFonts w:hint="eastAsia"/>
+        </w:rPr>
+        <w:t>앞서있음</w:t>
+      </w:r>
+      <w:proofErr w:type="spellEnd"/>
+      <w:r>
+        <w:rPr>
+          <w:rFonts w:hint="eastAsia"/>
+        </w:rPr>
+        <w:t>.</w:t>
+      </w:r>
+    </w:p>
+    <w:p>
+      <w:pPr>
+        <w:pStyle w:val="a6"/>
+        <w:numPr>
+          <w:ilvl w:val="4"/>
+          <w:numId w:val="1"/>
+        </w:numPr>
+      </w:pPr>
+      <w:r>
+        <w:rPr>
+          <w:rFonts w:hint="eastAsia"/>
+        </w:rPr>
+        <w:t>403: 서버 내부 알고리즘 오류</w:t>
+      </w:r>
+    </w:p>
+    <w:p>
+      <w:pPr>
+        <w:pStyle w:val="a6"/>
+        <w:numPr>
+          <w:ilvl w:val="2"/>
+          <w:numId w:val="1"/>
+        </w:numPr>
+      </w:pPr>
+      <w:r>
+        <w:t>/</w:t>
+      </w:r>
+      <w:proofErr w:type="spellStart"/>
+      <w:r>
+        <w:t>mapp</w:t>
+      </w:r>
+      <w:proofErr w:type="spellEnd"/>
+      <w:r>
+        <w:t>/doctor/appointment/set</w:t>
+      </w:r>
+    </w:p>
+    <w:p>
+      <w:pPr>
+        <w:pStyle w:val="a6"/>
+        <w:numPr>
+          <w:ilvl w:val="3"/>
+          <w:numId w:val="1"/>
+        </w:numPr>
+      </w:pPr>
+      <w:r>
+        <w:t>DELETE</w:t>
+      </w:r>
+    </w:p>
+    <w:p>
+      <w:pPr>
+        <w:pStyle w:val="a6"/>
+        <w:numPr>
+          <w:ilvl w:val="3"/>
+          <w:numId w:val="1"/>
+        </w:numPr>
+      </w:pPr>
+      <w:r>
+        <w:rPr>
+          <w:rFonts w:hint="eastAsia"/>
+        </w:rPr>
+        <w:t xml:space="preserve">시간 약속을 삭제하는 </w:t>
+      </w:r>
+      <w:r>
+        <w:t>API.</w:t>
+      </w:r>
+    </w:p>
+    <w:p>
+      <w:pPr>
+        <w:pStyle w:val="a6"/>
+        <w:numPr>
+          <w:ilvl w:val="3"/>
+          <w:numId w:val="1"/>
+        </w:numPr>
+      </w:pPr>
+      <w:r>
+        <w:rPr>
+          <w:rFonts w:hint="eastAsia"/>
+        </w:rPr>
+        <w:t xml:space="preserve">요청 인자: </w:t>
+      </w:r>
+      <w:r>
+        <w:t>{</w:t>
+      </w:r>
+      <w:proofErr w:type="spellStart"/>
+      <w:r>
+        <w:t>cid</w:t>
+      </w:r>
+      <w:proofErr w:type="spellEnd"/>
+      <w:r>
+        <w:t xml:space="preserve">, </w:t>
+      </w:r>
+      <w:proofErr w:type="spellStart"/>
+      <w:r>
+        <w:t>appid</w:t>
+      </w:r>
+      <w:proofErr w:type="spellEnd"/>
+      <w:r>
+        <w:t xml:space="preserve">, </w:t>
+      </w:r>
+      <w:proofErr w:type="spellStart"/>
+      <w:r>
+        <w:rPr>
+          <w:rFonts w:hint="eastAsia"/>
+        </w:rPr>
+        <w:t>u</w:t>
+      </w:r>
+      <w:r>
+        <w:t>id</w:t>
+      </w:r>
+      <w:proofErr w:type="spellEnd"/>
+      <w:r>
+        <w:t>}</w:t>
+      </w:r>
+      <w:proofErr w:type="spellStart"/>
+      <w:r>
+        <w:rPr>
+          <w:rFonts w:hint="eastAsia"/>
+        </w:rPr>
+        <w:t>를</w:t>
+      </w:r>
+      <w:proofErr w:type="spellEnd"/>
+      <w:r>
+        <w:rPr>
+          <w:rFonts w:hint="eastAsia"/>
+        </w:rPr>
+        <w:t xml:space="preserve"> </w:t>
+      </w:r>
+      <w:r>
+        <w:t>body</w:t>
+      </w:r>
+      <w:r>
+        <w:rPr>
+          <w:rFonts w:hint="eastAsia"/>
+        </w:rPr>
+        <w:t xml:space="preserve">에 실어서 보내야 한다. 이때 </w:t>
+      </w:r>
+      <w:proofErr w:type="spellStart"/>
+      <w:r>
+        <w:t>cid</w:t>
+      </w:r>
+      <w:proofErr w:type="spellEnd"/>
+      <w:r>
+        <w:rPr>
+          <w:rFonts w:hint="eastAsia"/>
+        </w:rPr>
+        <w:t xml:space="preserve">란, </w:t>
+      </w:r>
+      <w:r>
+        <w:t xml:space="preserve">chat </w:t>
+      </w:r>
+      <w:r>
+        <w:rPr>
+          <w:rFonts w:hint="eastAsia"/>
+        </w:rPr>
+        <w:t xml:space="preserve">스키마의 </w:t>
+      </w:r>
+      <w:r>
+        <w:t xml:space="preserve">_id </w:t>
+      </w:r>
+      <w:r>
+        <w:rPr>
+          <w:rFonts w:hint="eastAsia"/>
+        </w:rPr>
+        <w:t xml:space="preserve">속성을 의미하고, </w:t>
+      </w:r>
+      <w:proofErr w:type="spellStart"/>
+      <w:r>
+        <w:t>appid</w:t>
+      </w:r>
+      <w:proofErr w:type="spellEnd"/>
+      <w:r>
+        <w:rPr>
+          <w:rFonts w:hint="eastAsia"/>
+        </w:rPr>
+        <w:t xml:space="preserve">란, </w:t>
+      </w:r>
+      <w:r>
+        <w:t xml:space="preserve">appointment </w:t>
+      </w:r>
+      <w:r>
+        <w:rPr>
+          <w:rFonts w:hint="eastAsia"/>
+        </w:rPr>
+        <w:t>스키마의 _</w:t>
+      </w:r>
+      <w:r>
+        <w:t xml:space="preserve">id </w:t>
+      </w:r>
+      <w:r>
+        <w:rPr>
+          <w:rFonts w:hint="eastAsia"/>
+        </w:rPr>
+        <w:t xml:space="preserve">속성을 의미한다. </w:t>
+      </w:r>
+      <w:proofErr w:type="spellStart"/>
+      <w:r>
+        <w:t>uid</w:t>
+      </w:r>
+      <w:proofErr w:type="spellEnd"/>
+      <w:r>
+        <w:rPr>
+          <w:rFonts w:hint="eastAsia"/>
+        </w:rPr>
+        <w:t xml:space="preserve">는 </w:t>
+      </w:r>
+      <w:r>
+        <w:t>user</w:t>
+      </w:r>
+      <w:r>
+        <w:rPr>
+          <w:rFonts w:hint="eastAsia"/>
+        </w:rPr>
+        <w:t>의 _</w:t>
+      </w:r>
+      <w:r>
+        <w:t xml:space="preserve">id </w:t>
+      </w:r>
+      <w:r>
+        <w:rPr>
+          <w:rFonts w:hint="eastAsia"/>
+        </w:rPr>
+        <w:t>속성이다.</w:t>
       </w:r>
     </w:p>
     <w:p>
@@ -1793,7 +2175,7 @@
       </w:r>
       <w:proofErr w:type="spellStart"/>
       <w:r>
-        <w:t>edited</w:t>
+        <w:t>deleted</w:t>
       </w:r>
       <w:r>
         <w:t>Appointment</w:t>
@@ -1819,7 +2201,14 @@
         <w:rPr>
           <w:rFonts w:hint="eastAsia"/>
         </w:rPr>
-        <w:t>반환값</w:t>
+        <w:t>반</w:t>
+      </w:r>
+      <w:r>
+        <w:rPr>
+          <w:rFonts w:hint="eastAsia"/>
+        </w:rPr>
+        <w:lastRenderedPageBreak/>
+        <w:t>환값</w:t>
       </w:r>
       <w:proofErr w:type="spellEnd"/>
       <w:r>
@@ -1856,300 +2245,6 @@
         <w:rPr>
           <w:rFonts w:hint="eastAsia"/>
         </w:rPr>
-        <w:t>403: 서버 내부 알고리즘 오류</w:t>
-      </w:r>
-    </w:p>
-    <w:p>
-      <w:pPr>
-        <w:pStyle w:val="a6"/>
-        <w:numPr>
-          <w:ilvl w:val="2"/>
-          <w:numId w:val="1"/>
-        </w:numPr>
-      </w:pPr>
-      <w:r>
-        <w:t>/</w:t>
-      </w:r>
-      <w:proofErr w:type="spellStart"/>
-      <w:r>
-        <w:t>mapp</w:t>
-      </w:r>
-      <w:proofErr w:type="spellEnd"/>
-      <w:r>
-        <w:t>/doctor/appointment/set</w:t>
-      </w:r>
-    </w:p>
-    <w:p>
-      <w:pPr>
-        <w:pStyle w:val="a6"/>
-        <w:numPr>
-          <w:ilvl w:val="3"/>
-          <w:numId w:val="1"/>
-        </w:numPr>
-      </w:pPr>
-      <w:r>
-        <w:t>DELETE</w:t>
-      </w:r>
-    </w:p>
-    <w:p>
-      <w:pPr>
-        <w:pStyle w:val="a6"/>
-        <w:numPr>
-          <w:ilvl w:val="3"/>
-          <w:numId w:val="1"/>
-        </w:numPr>
-      </w:pPr>
-      <w:r>
-        <w:rPr>
-          <w:rFonts w:hint="eastAsia"/>
-        </w:rPr>
-        <w:t xml:space="preserve">시간 약속을 삭제하는 </w:t>
-      </w:r>
-      <w:r>
-        <w:t>API.</w:t>
-      </w:r>
-    </w:p>
-    <w:p>
-      <w:pPr>
-        <w:pStyle w:val="a6"/>
-        <w:numPr>
-          <w:ilvl w:val="3"/>
-          <w:numId w:val="1"/>
-        </w:numPr>
-      </w:pPr>
-      <w:r>
-        <w:rPr>
-          <w:rFonts w:hint="eastAsia"/>
-        </w:rPr>
-        <w:t xml:space="preserve">요청 인자: </w:t>
-      </w:r>
-      <w:r>
-        <w:t>{</w:t>
-      </w:r>
-      <w:proofErr w:type="spellStart"/>
-      <w:r>
-        <w:t>cid</w:t>
-      </w:r>
-      <w:proofErr w:type="spellEnd"/>
-      <w:r>
-        <w:t xml:space="preserve">, </w:t>
-      </w:r>
-      <w:proofErr w:type="spellStart"/>
-      <w:r>
-        <w:t>appid</w:t>
-      </w:r>
-      <w:proofErr w:type="spellEnd"/>
-      <w:r>
-        <w:t xml:space="preserve">, </w:t>
-      </w:r>
-      <w:proofErr w:type="spellStart"/>
-      <w:r>
-        <w:rPr>
-          <w:rFonts w:hint="eastAsia"/>
-        </w:rPr>
-        <w:t>u</w:t>
-      </w:r>
-      <w:r>
-        <w:t>id</w:t>
-      </w:r>
-      <w:proofErr w:type="spellEnd"/>
-      <w:r>
-        <w:t>}</w:t>
-      </w:r>
-      <w:proofErr w:type="spellStart"/>
-      <w:r>
-        <w:rPr>
-          <w:rFonts w:hint="eastAsia"/>
-        </w:rPr>
-        <w:t>를</w:t>
-      </w:r>
-      <w:proofErr w:type="spellEnd"/>
-      <w:r>
-        <w:rPr>
-          <w:rFonts w:hint="eastAsia"/>
-        </w:rPr>
-        <w:t xml:space="preserve"> </w:t>
-      </w:r>
-      <w:r>
-        <w:t>body</w:t>
-      </w:r>
-      <w:r>
-        <w:rPr>
-          <w:rFonts w:hint="eastAsia"/>
-        </w:rPr>
-        <w:t xml:space="preserve">에 실어서 보내야 한다. 이때 </w:t>
-      </w:r>
-      <w:proofErr w:type="spellStart"/>
-      <w:r>
-        <w:t>cid</w:t>
-      </w:r>
-      <w:proofErr w:type="spellEnd"/>
-      <w:r>
-        <w:rPr>
-          <w:rFonts w:hint="eastAsia"/>
-        </w:rPr>
-        <w:t xml:space="preserve">란, </w:t>
-      </w:r>
-      <w:r>
-        <w:t xml:space="preserve">chat </w:t>
-      </w:r>
-      <w:r>
-        <w:rPr>
-          <w:rFonts w:hint="eastAsia"/>
-        </w:rPr>
-        <w:t xml:space="preserve">스키마의 </w:t>
-      </w:r>
-      <w:r>
-        <w:t xml:space="preserve">_id </w:t>
-      </w:r>
-      <w:r>
-        <w:rPr>
-          <w:rFonts w:hint="eastAsia"/>
-        </w:rPr>
-        <w:t xml:space="preserve">속성을 의미하고, </w:t>
-      </w:r>
-      <w:proofErr w:type="spellStart"/>
-      <w:r>
-        <w:t>appid</w:t>
-      </w:r>
-      <w:proofErr w:type="spellEnd"/>
-      <w:r>
-        <w:rPr>
-          <w:rFonts w:hint="eastAsia"/>
-        </w:rPr>
-        <w:t xml:space="preserve">란, </w:t>
-      </w:r>
-      <w:r>
-        <w:t xml:space="preserve">appointment </w:t>
-      </w:r>
-      <w:r>
-        <w:rPr>
-          <w:rFonts w:hint="eastAsia"/>
-        </w:rPr>
-        <w:t>스키마의 _</w:t>
-      </w:r>
-      <w:r>
-        <w:t xml:space="preserve">id </w:t>
-      </w:r>
-      <w:r>
-        <w:rPr>
-          <w:rFonts w:hint="eastAsia"/>
-        </w:rPr>
-        <w:t xml:space="preserve">속성을 의미한다. </w:t>
-      </w:r>
-      <w:proofErr w:type="spellStart"/>
-      <w:r>
-        <w:t>uid</w:t>
-      </w:r>
-      <w:proofErr w:type="spellEnd"/>
-      <w:r>
-        <w:rPr>
-          <w:rFonts w:hint="eastAsia"/>
-        </w:rPr>
-        <w:t xml:space="preserve">는 </w:t>
-      </w:r>
-      <w:r>
-        <w:t>user</w:t>
-      </w:r>
-      <w:r>
-        <w:rPr>
-          <w:rFonts w:hint="eastAsia"/>
-        </w:rPr>
-        <w:t>의 _</w:t>
-      </w:r>
-      <w:r>
-        <w:t xml:space="preserve">id </w:t>
-      </w:r>
-      <w:r>
-        <w:rPr>
-          <w:rFonts w:hint="eastAsia"/>
-        </w:rPr>
-        <w:t>속성이다.</w:t>
-      </w:r>
-    </w:p>
-    <w:p>
-      <w:pPr>
-        <w:pStyle w:val="a6"/>
-        <w:numPr>
-          <w:ilvl w:val="3"/>
-          <w:numId w:val="1"/>
-        </w:numPr>
-      </w:pPr>
-      <w:r>
-        <w:rPr>
-          <w:rFonts w:hint="eastAsia"/>
-        </w:rPr>
-        <w:t>반환 인자: 정상 응답(200)이면</w:t>
-      </w:r>
-      <w:r>
-        <w:t xml:space="preserve"> </w:t>
-      </w:r>
-      <w:proofErr w:type="spellStart"/>
-      <w:r>
-        <w:t>deleted</w:t>
-      </w:r>
-      <w:r>
-        <w:t>Appointment</w:t>
-      </w:r>
-      <w:proofErr w:type="spellEnd"/>
-      <w:r>
-        <w:rPr>
-          <w:rFonts w:hint="eastAsia"/>
-        </w:rPr>
-        <w:t xml:space="preserve"> </w:t>
-      </w:r>
-      <w:r>
-        <w:t>context</w:t>
-      </w:r>
-      <w:r>
-        <w:rPr>
-          <w:rFonts w:hint="eastAsia"/>
-        </w:rPr>
-        <w:t xml:space="preserve">를 반환, 실질적인 </w:t>
-      </w:r>
-      <w:proofErr w:type="spellStart"/>
-      <w:r>
-        <w:rPr>
-          <w:rFonts w:hint="eastAsia"/>
-        </w:rPr>
-        <w:t>반환값</w:t>
-      </w:r>
-      <w:proofErr w:type="spellEnd"/>
-      <w:r>
-        <w:rPr>
-          <w:rFonts w:hint="eastAsia"/>
-        </w:rPr>
-        <w:t xml:space="preserve"> 없음.</w:t>
-      </w:r>
-    </w:p>
-    <w:p>
-      <w:pPr>
-        <w:pStyle w:val="a6"/>
-        <w:numPr>
-          <w:ilvl w:val="3"/>
-          <w:numId w:val="1"/>
-        </w:numPr>
-      </w:pPr>
-      <w:r>
-        <w:rPr>
-          <w:rFonts w:hint="eastAsia"/>
-        </w:rPr>
-        <w:t>오류 코드</w:t>
-      </w:r>
-    </w:p>
-    <w:p>
-      <w:pPr>
-        <w:pStyle w:val="a6"/>
-        <w:numPr>
-          <w:ilvl w:val="4"/>
-          <w:numId w:val="1"/>
-        </w:numPr>
-      </w:pPr>
-      <w:r>
-        <w:rPr>
-          <w:rFonts w:hint="eastAsia"/>
-        </w:rPr>
-        <w:lastRenderedPageBreak/>
         <w:t>403: 서버 내부 알고리즘 오류</w:t>
       </w:r>
     </w:p>
@@ -3022,6 +3117,7 @@
         <w:rPr>
           <w:rFonts w:hint="eastAsia"/>
         </w:rPr>
+        <w:lastRenderedPageBreak/>
         <w:t>402: 본인의 약속이 아님</w:t>
       </w:r>
     </w:p>
@@ -3052,7 +3148,6 @@
         <w:rPr>
           <w:rFonts w:hint="eastAsia"/>
         </w:rPr>
-        <w:lastRenderedPageBreak/>
         <w:t>/</w:t>
       </w:r>
       <w:proofErr w:type="spellStart"/>

</xml_diff>

<commit_message>
0.9.9: improved curating system backend
</commit_message>
<xml_diff>
--- a/documentations/appointment_system_documentation.docx
+++ b/documentations/appointment_system_documentation.docx
@@ -325,6 +325,26 @@
         <w:t>simpleList</w:t>
       </w:r>
       <w:proofErr w:type="spellEnd"/>
+      <w:r>
+        <w:rPr>
+          <w:rFonts w:hint="eastAsia"/>
+        </w:rPr>
+        <w:t xml:space="preserve"> </w:t>
+      </w:r>
+      <w:proofErr w:type="gramStart"/>
+      <w:r>
+        <w:rPr>
+          <w:rFonts w:hint="eastAsia"/>
+        </w:rPr>
+        <w:t>v2::</w:t>
+      </w:r>
+      <w:proofErr w:type="gramEnd"/>
+      <w:r>
+        <w:rPr>
+          <w:rFonts w:hint="eastAsia"/>
+        </w:rPr>
+        <w:t>250214 Update</w:t>
+      </w:r>
     </w:p>
     <w:p>
       <w:pPr>
@@ -392,7 +412,16 @@
           <w:bCs/>
           <w:u w:val="single"/>
         </w:rPr>
-        <w:t>appointmentLength</w:t>
+        <w:t>appointment</w:t>
+      </w:r>
+      <w:r>
+        <w:rPr>
+          <w:rFonts w:hint="eastAsia"/>
+          <w:b/>
+          <w:bCs/>
+          <w:u w:val="single"/>
+        </w:rPr>
+        <w:t>EndAt</w:t>
       </w:r>
       <w:proofErr w:type="spellEnd"/>
       <w:r>

</xml_diff>